<commit_message>
New Files and Update
</commit_message>
<xml_diff>
--- a/Blake Turley CIT 360 Journal (Entries Added Weekly).docx
+++ b/Blake Turley CIT 360 Journal (Entries Added Weekly).docx
@@ -1,6 +1,6 @@
 
 <file path=word/document.xml><?xml version="1.0" encoding="utf-8"?>
-<w:document xmlns:wpc="http://schemas.microsoft.com/office/word/2010/wordprocessingCanvas" xmlns:cx="http://schemas.microsoft.com/office/drawing/2014/chartex" xmlns:cx1="http://schemas.microsoft.com/office/drawing/2015/9/8/chartex" xmlns:cx2="http://schemas.microsoft.com/office/drawing/2015/10/21/chartex" xmlns:cx3="http://schemas.microsoft.com/office/drawing/2016/5/9/chartex" xmlns:cx4="http://schemas.microsoft.com/office/drawing/2016/5/10/chartex" xmlns:cx5="http://schemas.microsoft.com/office/drawing/2016/5/11/chartex" xmlns:cx6="http://schemas.microsoft.com/office/drawing/2016/5/12/chartex" xmlns:cx7="http://schemas.microsoft.com/office/drawing/2016/5/13/chartex" xmlns:cx8="http://schemas.microsoft.com/office/drawing/2016/5/14/chartex" xmlns:mc="http://schemas.openxmlformats.org/markup-compatibility/2006" xmlns:o="urn:schemas-microsoft-com:office:office" xmlns:r="http://schemas.openxmlformats.org/officeDocument/2006/relationships" xmlns:m="http://schemas.openxmlformats.org/officeDocument/2006/math" xmlns:v="urn:schemas-microsoft-com:vml" xmlns:wp14="http://schemas.microsoft.com/office/word/2010/wordprocessingDrawing" xmlns:wp="http://schemas.openxmlformats.org/drawingml/2006/wordprocessingDrawing" xmlns:w10="urn:schemas-microsoft-com:office:word" xmlns:w="http://schemas.openxmlformats.org/wordprocessingml/2006/main" xmlns:w14="http://schemas.microsoft.com/office/word/2010/wordml" xmlns:w15="http://schemas.microsoft.com/office/word/2012/wordml" xmlns:w16se="http://schemas.microsoft.com/office/word/2015/wordml/symex" xmlns:wpg="http://schemas.microsoft.com/office/word/2010/wordprocessingGroup" xmlns:wpi="http://schemas.microsoft.com/office/word/2010/wordprocessingInk" xmlns:wne="http://schemas.microsoft.com/office/word/2006/wordml" xmlns:wps="http://schemas.microsoft.com/office/word/2010/wordprocessingShape" mc:Ignorable="w14 w15 w16se wp14">
+<w:document xmlns:wpc="http://schemas.microsoft.com/office/word/2010/wordprocessingCanvas" xmlns:cx="http://schemas.microsoft.com/office/drawing/2014/chartex" xmlns:cx1="http://schemas.microsoft.com/office/drawing/2015/9/8/chartex" xmlns:cx2="http://schemas.microsoft.com/office/drawing/2015/10/21/chartex" xmlns:cx3="http://schemas.microsoft.com/office/drawing/2016/5/9/chartex" xmlns:cx4="http://schemas.microsoft.com/office/drawing/2016/5/10/chartex" xmlns:cx5="http://schemas.microsoft.com/office/drawing/2016/5/11/chartex" xmlns:cx6="http://schemas.microsoft.com/office/drawing/2016/5/12/chartex" xmlns:cx7="http://schemas.microsoft.com/office/drawing/2016/5/13/chartex" xmlns:cx8="http://schemas.microsoft.com/office/drawing/2016/5/14/chartex" xmlns:mc="http://schemas.openxmlformats.org/markup-compatibility/2006" xmlns:aink="http://schemas.microsoft.com/office/drawing/2016/ink" xmlns:o="urn:schemas-microsoft-com:office:office" xmlns:r="http://schemas.openxmlformats.org/officeDocument/2006/relationships" xmlns:m="http://schemas.openxmlformats.org/officeDocument/2006/math" xmlns:v="urn:schemas-microsoft-com:vml" xmlns:wp14="http://schemas.microsoft.com/office/word/2010/wordprocessingDrawing" xmlns:wp="http://schemas.openxmlformats.org/drawingml/2006/wordprocessingDrawing" xmlns:w10="urn:schemas-microsoft-com:office:word" xmlns:w="http://schemas.openxmlformats.org/wordprocessingml/2006/main" xmlns:w14="http://schemas.microsoft.com/office/word/2010/wordml" xmlns:w15="http://schemas.microsoft.com/office/word/2012/wordml" xmlns:w16se="http://schemas.microsoft.com/office/word/2015/wordml/symex" xmlns:wpg="http://schemas.microsoft.com/office/word/2010/wordprocessingGroup" xmlns:wpi="http://schemas.microsoft.com/office/word/2010/wordprocessingInk" xmlns:wne="http://schemas.microsoft.com/office/word/2006/wordml" xmlns:wps="http://schemas.microsoft.com/office/word/2010/wordprocessingShape" mc:Ignorable="w14 w15 w16se wp14">
   <w:body>
     <w:p>
       <w:pPr>
@@ -319,20 +319,41 @@
       </w:r>
     </w:p>
     <w:p>
+      <w:r>
+        <w:rPr>
+          <w:b/>
+        </w:rPr>
+        <w:t>Log2: 04/17/2017</w:t>
+      </w:r>
+      <w:r>
+        <w:t xml:space="preserve"> Programmed a little example of usage of Java Beans for Web Applications. It took A LOT of reading to learning how to link them, but I got it figured out. I can’t even imagine doing the complex stuff!</w:t>
+      </w:r>
+    </w:p>
+    <w:p/>
+    <w:p>
+      <w:r>
+        <w:t>Week 6</w:t>
+      </w:r>
+    </w:p>
+    <w:p/>
+    <w:p>
+      <w:r>
+        <w:t xml:space="preserve">This week I was out of town and wasn’t able to put as much into this class as normal. I was able to read up more on MVC and ACP and began programming my code for them. </w:t>
+      </w:r>
+    </w:p>
+    <w:p/>
+    <w:p>
+      <w:r>
+        <w:t>Week 7</w:t>
+      </w:r>
+    </w:p>
+    <w:p/>
+    <w:p>
+      <w:r>
+        <w:t>I finished my MVC code and ACP code and also learned about JSON. JSON was familiar because I also learned bout it in my JavaScript class. It’s a very cool tool! I’m nervous because I have to teach about Hibernate next week and don’t really understand it yet. I also don’t know what version to use. I hope I can figure it out and teach my class mates well.</w:t>
+      </w:r>
       <w:bookmarkStart w:id="0" w:name="_GoBack"/>
-      <w:r>
-        <w:rPr>
-          <w:b/>
-        </w:rPr>
-        <w:t>Log2: 04/17/2017</w:t>
-      </w:r>
-      <w:r>
-        <w:t xml:space="preserve"> </w:t>
-      </w:r>
       <w:bookmarkEnd w:id="0"/>
-      <w:r>
-        <w:t>Programmed a little example of usage of Java Beans for Web Applications. It took A LOT of reading to learning how to link them, but I got it figured out. I can’t even imagine doing the complex stuff!</w:t>
-      </w:r>
     </w:p>
     <w:sectPr>
       <w:pgSz w:w="12240" w:h="15840"/>

</xml_diff>